<commit_message>
create & view bookings
</commit_message>
<xml_diff>
--- a/Documents/Iteration 4 - Development Log.docx
+++ b/Documents/Iteration 4 - Development Log.docx
@@ -23,6 +23,9 @@
     </w:p>
     <w:p>
       <w:r>
+        <w:rPr>
+          <w:noProof/>
+        </w:rPr>
         <w:drawing>
           <wp:inline distT="0" distB="0" distL="0" distR="0" wp14:anchorId="3C94FAC3" wp14:editId="2A96A984">
             <wp:extent cx="5058481" cy="2191056"/>
@@ -63,7 +66,282 @@
     <w:p/>
     <w:p>
       <w:r>
+        <w:t>I added a link to where users make bookings in the account page.</w:t>
+      </w:r>
+    </w:p>
+    <w:p>
+      <w:r>
+        <w:drawing>
+          <wp:inline distT="0" distB="0" distL="0" distR="0" wp14:anchorId="5B2CABCE" wp14:editId="76A727F6">
+            <wp:extent cx="5731510" cy="2095500"/>
+            <wp:effectExtent l="0" t="0" r="2540" b="0"/>
+            <wp:docPr id="2031928645" name="Picture 1" descr="A screenshot of a website&#10;&#10;AI-generated content may be incorrect."/>
+            <wp:cNvGraphicFramePr>
+              <a:graphicFrameLocks xmlns:a="http://schemas.openxmlformats.org/drawingml/2006/main" noChangeAspect="1"/>
+            </wp:cNvGraphicFramePr>
+            <a:graphic xmlns:a="http://schemas.openxmlformats.org/drawingml/2006/main">
+              <a:graphicData uri="http://schemas.openxmlformats.org/drawingml/2006/picture">
+                <pic:pic xmlns:pic="http://schemas.openxmlformats.org/drawingml/2006/picture">
+                  <pic:nvPicPr>
+                    <pic:cNvPr id="2031928645" name="Picture 1" descr="A screenshot of a website&#10;&#10;AI-generated content may be incorrect."/>
+                    <pic:cNvPicPr/>
+                  </pic:nvPicPr>
+                  <pic:blipFill>
+                    <a:blip r:embed="rId5"/>
+                    <a:stretch>
+                      <a:fillRect/>
+                    </a:stretch>
+                  </pic:blipFill>
+                  <pic:spPr>
+                    <a:xfrm>
+                      <a:off x="0" y="0"/>
+                      <a:ext cx="5731510" cy="2095500"/>
+                    </a:xfrm>
+                    <a:prstGeom prst="rect">
+                      <a:avLst/>
+                    </a:prstGeom>
+                  </pic:spPr>
+                </pic:pic>
+              </a:graphicData>
+            </a:graphic>
+          </wp:inline>
+        </w:drawing>
+      </w:r>
+    </w:p>
+    <w:p/>
+    <w:p>
+      <w:r>
         <w:t>Then, I added a form the book page which would push an entry to the database for the user.</w:t>
+      </w:r>
+    </w:p>
+    <w:p>
+      <w:r>
+        <w:lastRenderedPageBreak/>
+        <w:drawing>
+          <wp:inline distT="0" distB="0" distL="0" distR="0" wp14:anchorId="21DCE987" wp14:editId="25A7368C">
+            <wp:extent cx="4810796" cy="6944694"/>
+            <wp:effectExtent l="0" t="0" r="8890" b="8890"/>
+            <wp:docPr id="1512912009" name="Picture 1" descr="A screen shot of a computer program&#10;&#10;AI-generated content may be incorrect."/>
+            <wp:cNvGraphicFramePr>
+              <a:graphicFrameLocks xmlns:a="http://schemas.openxmlformats.org/drawingml/2006/main" noChangeAspect="1"/>
+            </wp:cNvGraphicFramePr>
+            <a:graphic xmlns:a="http://schemas.openxmlformats.org/drawingml/2006/main">
+              <a:graphicData uri="http://schemas.openxmlformats.org/drawingml/2006/picture">
+                <pic:pic xmlns:pic="http://schemas.openxmlformats.org/drawingml/2006/picture">
+                  <pic:nvPicPr>
+                    <pic:cNvPr id="1512912009" name="Picture 1" descr="A screen shot of a computer program&#10;&#10;AI-generated content may be incorrect."/>
+                    <pic:cNvPicPr/>
+                  </pic:nvPicPr>
+                  <pic:blipFill>
+                    <a:blip r:embed="rId6"/>
+                    <a:stretch>
+                      <a:fillRect/>
+                    </a:stretch>
+                  </pic:blipFill>
+                  <pic:spPr>
+                    <a:xfrm>
+                      <a:off x="0" y="0"/>
+                      <a:ext cx="4810796" cy="6944694"/>
+                    </a:xfrm>
+                    <a:prstGeom prst="rect">
+                      <a:avLst/>
+                    </a:prstGeom>
+                  </pic:spPr>
+                </pic:pic>
+              </a:graphicData>
+            </a:graphic>
+          </wp:inline>
+        </w:drawing>
+      </w:r>
+    </w:p>
+    <w:p/>
+    <w:p>
+      <w:r>
+        <w:t>Then, I added a function to handle form submission on the backend.</w:t>
+      </w:r>
+    </w:p>
+    <w:p>
+      <w:r>
+        <w:lastRenderedPageBreak/>
+        <w:drawing>
+          <wp:inline distT="0" distB="0" distL="0" distR="0" wp14:anchorId="167C1241" wp14:editId="47CD5B39">
+            <wp:extent cx="5731510" cy="3605530"/>
+            <wp:effectExtent l="0" t="0" r="2540" b="0"/>
+            <wp:docPr id="955622039" name="Picture 1" descr="A screen shot of a computer program&#10;&#10;AI-generated content may be incorrect."/>
+            <wp:cNvGraphicFramePr>
+              <a:graphicFrameLocks xmlns:a="http://schemas.openxmlformats.org/drawingml/2006/main" noChangeAspect="1"/>
+            </wp:cNvGraphicFramePr>
+            <a:graphic xmlns:a="http://schemas.openxmlformats.org/drawingml/2006/main">
+              <a:graphicData uri="http://schemas.openxmlformats.org/drawingml/2006/picture">
+                <pic:pic xmlns:pic="http://schemas.openxmlformats.org/drawingml/2006/picture">
+                  <pic:nvPicPr>
+                    <pic:cNvPr id="955622039" name="Picture 1" descr="A screen shot of a computer program&#10;&#10;AI-generated content may be incorrect."/>
+                    <pic:cNvPicPr/>
+                  </pic:nvPicPr>
+                  <pic:blipFill>
+                    <a:blip r:embed="rId7"/>
+                    <a:stretch>
+                      <a:fillRect/>
+                    </a:stretch>
+                  </pic:blipFill>
+                  <pic:spPr>
+                    <a:xfrm>
+                      <a:off x="0" y="0"/>
+                      <a:ext cx="5731510" cy="3605530"/>
+                    </a:xfrm>
+                    <a:prstGeom prst="rect">
+                      <a:avLst/>
+                    </a:prstGeom>
+                  </pic:spPr>
+                </pic:pic>
+              </a:graphicData>
+            </a:graphic>
+          </wp:inline>
+        </w:drawing>
+      </w:r>
+    </w:p>
+    <w:p/>
+    <w:p>
+      <w:r>
+        <w:t>Now, bookings can be created successfully. Now, I will make a way for users to view their bookings via the account page.</w:t>
+      </w:r>
+    </w:p>
+    <w:p>
+      <w:r>
+        <w:t>Before that, I will go through and add comments.</w:t>
+      </w:r>
+    </w:p>
+    <w:p>
+      <w:r>
+        <w:drawing>
+          <wp:inline distT="0" distB="0" distL="0" distR="0" wp14:anchorId="310F4B6B" wp14:editId="351E136F">
+            <wp:extent cx="5731510" cy="3778885"/>
+            <wp:effectExtent l="0" t="0" r="2540" b="0"/>
+            <wp:docPr id="466106464" name="Picture 1" descr="A screen shot of a computer program&#10;&#10;AI-generated content may be incorrect."/>
+            <wp:cNvGraphicFramePr>
+              <a:graphicFrameLocks xmlns:a="http://schemas.openxmlformats.org/drawingml/2006/main" noChangeAspect="1"/>
+            </wp:cNvGraphicFramePr>
+            <a:graphic xmlns:a="http://schemas.openxmlformats.org/drawingml/2006/main">
+              <a:graphicData uri="http://schemas.openxmlformats.org/drawingml/2006/picture">
+                <pic:pic xmlns:pic="http://schemas.openxmlformats.org/drawingml/2006/picture">
+                  <pic:nvPicPr>
+                    <pic:cNvPr id="466106464" name="Picture 1" descr="A screen shot of a computer program&#10;&#10;AI-generated content may be incorrect."/>
+                    <pic:cNvPicPr/>
+                  </pic:nvPicPr>
+                  <pic:blipFill>
+                    <a:blip r:embed="rId8"/>
+                    <a:stretch>
+                      <a:fillRect/>
+                    </a:stretch>
+                  </pic:blipFill>
+                  <pic:spPr>
+                    <a:xfrm>
+                      <a:off x="0" y="0"/>
+                      <a:ext cx="5731510" cy="3778885"/>
+                    </a:xfrm>
+                    <a:prstGeom prst="rect">
+                      <a:avLst/>
+                    </a:prstGeom>
+                  </pic:spPr>
+                </pic:pic>
+              </a:graphicData>
+            </a:graphic>
+          </wp:inline>
+        </w:drawing>
+      </w:r>
+    </w:p>
+    <w:p/>
+    <w:p>
+      <w:r>
+        <w:t>Here’s how I display the bookings to the users:</w:t>
+      </w:r>
+    </w:p>
+    <w:p>
+      <w:r>
+        <w:t>HTML:</w:t>
+      </w:r>
+    </w:p>
+    <w:p>
+      <w:r>
+        <w:drawing>
+          <wp:inline distT="0" distB="0" distL="0" distR="0" wp14:anchorId="576417BE" wp14:editId="33868779">
+            <wp:extent cx="5096586" cy="5487166"/>
+            <wp:effectExtent l="0" t="0" r="8890" b="0"/>
+            <wp:docPr id="945781285" name="Picture 1" descr="A screenshot of a computer program&#10;&#10;AI-generated content may be incorrect."/>
+            <wp:cNvGraphicFramePr>
+              <a:graphicFrameLocks xmlns:a="http://schemas.openxmlformats.org/drawingml/2006/main" noChangeAspect="1"/>
+            </wp:cNvGraphicFramePr>
+            <a:graphic xmlns:a="http://schemas.openxmlformats.org/drawingml/2006/main">
+              <a:graphicData uri="http://schemas.openxmlformats.org/drawingml/2006/picture">
+                <pic:pic xmlns:pic="http://schemas.openxmlformats.org/drawingml/2006/picture">
+                  <pic:nvPicPr>
+                    <pic:cNvPr id="945781285" name="Picture 1" descr="A screenshot of a computer program&#10;&#10;AI-generated content may be incorrect."/>
+                    <pic:cNvPicPr/>
+                  </pic:nvPicPr>
+                  <pic:blipFill>
+                    <a:blip r:embed="rId9"/>
+                    <a:stretch>
+                      <a:fillRect/>
+                    </a:stretch>
+                  </pic:blipFill>
+                  <pic:spPr>
+                    <a:xfrm>
+                      <a:off x="0" y="0"/>
+                      <a:ext cx="5096586" cy="5487166"/>
+                    </a:xfrm>
+                    <a:prstGeom prst="rect">
+                      <a:avLst/>
+                    </a:prstGeom>
+                  </pic:spPr>
+                </pic:pic>
+              </a:graphicData>
+            </a:graphic>
+          </wp:inline>
+        </w:drawing>
+      </w:r>
+    </w:p>
+    <w:p>
+      <w:r>
+        <w:t>Python:</w:t>
+      </w:r>
+    </w:p>
+    <w:p>
+      <w:r>
+        <w:drawing>
+          <wp:inline distT="0" distB="0" distL="0" distR="0" wp14:anchorId="0919316F" wp14:editId="3EECFDB9">
+            <wp:extent cx="5477639" cy="695422"/>
+            <wp:effectExtent l="0" t="0" r="8890" b="9525"/>
+            <wp:docPr id="1376489426" name="Picture 1" descr="A computer screen with text&#10;&#10;AI-generated content may be incorrect."/>
+            <wp:cNvGraphicFramePr>
+              <a:graphicFrameLocks xmlns:a="http://schemas.openxmlformats.org/drawingml/2006/main" noChangeAspect="1"/>
+            </wp:cNvGraphicFramePr>
+            <a:graphic xmlns:a="http://schemas.openxmlformats.org/drawingml/2006/main">
+              <a:graphicData uri="http://schemas.openxmlformats.org/drawingml/2006/picture">
+                <pic:pic xmlns:pic="http://schemas.openxmlformats.org/drawingml/2006/picture">
+                  <pic:nvPicPr>
+                    <pic:cNvPr id="1376489426" name="Picture 1" descr="A computer screen with text&#10;&#10;AI-generated content may be incorrect."/>
+                    <pic:cNvPicPr/>
+                  </pic:nvPicPr>
+                  <pic:blipFill>
+                    <a:blip r:embed="rId10"/>
+                    <a:stretch>
+                      <a:fillRect/>
+                    </a:stretch>
+                  </pic:blipFill>
+                  <pic:spPr>
+                    <a:xfrm>
+                      <a:off x="0" y="0"/>
+                      <a:ext cx="5477639" cy="695422"/>
+                    </a:xfrm>
+                    <a:prstGeom prst="rect">
+                      <a:avLst/>
+                    </a:prstGeom>
+                  </pic:spPr>
+                </pic:pic>
+              </a:graphicData>
+            </a:graphic>
+          </wp:inline>
+        </w:drawing>
       </w:r>
     </w:p>
     <w:sectPr>

</xml_diff>